<commit_message>
no more FE split, add l4
</commit_message>
<xml_diff>
--- a/TelvinZhong_Resume.docx
+++ b/TelvinZhong_Resume.docx
@@ -258,6 +258,24 @@
           <w:rFonts w:eastAsiaTheme="minorEastAsia"/>
         </w:rPr>
         <w:t>r</w:t>
+      </w:r>
+      <w:r>
+        <w:rPr>
+          <w:rFonts w:eastAsiaTheme="minorEastAsia"/>
+        </w:rPr>
+        <w:t xml:space="preserve"> L3 </w:t>
+      </w:r>
+      <w:r>
+        <w:rPr>
+          <w:rFonts w:eastAsiaTheme="minorEastAsia"/>
+        </w:rPr>
+        <w:t>→</w:t>
+      </w:r>
+      <w:r>
+        <w:rPr>
+          <w:rFonts w:eastAsiaTheme="minorEastAsia"/>
+        </w:rPr>
+        <w:t xml:space="preserve"> L4</w:t>
       </w:r>
       <w:r>
         <w:rPr>

</xml_diff>